<commit_message>
Finished draft of storylines
</commit_message>
<xml_diff>
--- a/Documents/Storylines.docx
+++ b/Documents/Storylines.docx
@@ -1678,6 +1678,1648 @@
       </w:r>
       <w:proofErr w:type="spellEnd"/>
     </w:p>
+    <w:p/>
+    <w:p>
+      <w:proofErr w:type="spellStart"/>
+      <w:r>
+        <w:t>Pheria</w:t>
+      </w:r>
+      <w:proofErr w:type="spellEnd"/>
+      <w:r>
+        <w:t>: A Miserable Adventure</w:t>
+      </w:r>
+    </w:p>
+    <w:p>
+      <w:proofErr w:type="spellStart"/>
+      <w:r>
+        <w:t>Pheria’nın</w:t>
+      </w:r>
+      <w:proofErr w:type="spellEnd"/>
+      <w:r>
+        <w:t xml:space="preserve"> </w:t>
+      </w:r>
+      <w:proofErr w:type="spellStart"/>
+      <w:r>
+        <w:t>ailesi</w:t>
+      </w:r>
+      <w:proofErr w:type="spellEnd"/>
+      <w:r>
+        <w:t xml:space="preserve"> </w:t>
+      </w:r>
+      <w:proofErr w:type="spellStart"/>
+      <w:r>
+        <w:t>bir</w:t>
+      </w:r>
+      <w:proofErr w:type="spellEnd"/>
+      <w:r>
+        <w:t xml:space="preserve"> </w:t>
+      </w:r>
+      <w:proofErr w:type="spellStart"/>
+      <w:r>
+        <w:t>handa</w:t>
+      </w:r>
+      <w:proofErr w:type="spellEnd"/>
+      <w:r>
+        <w:t xml:space="preserve"> </w:t>
+      </w:r>
+      <w:proofErr w:type="spellStart"/>
+      <w:r>
+        <w:t>garsonluk</w:t>
+      </w:r>
+      <w:proofErr w:type="spellEnd"/>
+      <w:r>
+        <w:t xml:space="preserve">, </w:t>
+      </w:r>
+      <w:proofErr w:type="spellStart"/>
+      <w:r>
+        <w:t>temizlik</w:t>
+      </w:r>
+      <w:proofErr w:type="spellEnd"/>
+      <w:r>
+        <w:t xml:space="preserve"> </w:t>
+      </w:r>
+      <w:proofErr w:type="spellStart"/>
+      <w:r>
+        <w:t>falan</w:t>
+      </w:r>
+      <w:proofErr w:type="spellEnd"/>
+      <w:r>
+        <w:t xml:space="preserve"> </w:t>
+      </w:r>
+      <w:proofErr w:type="spellStart"/>
+      <w:r>
+        <w:t>yapıyor</w:t>
+      </w:r>
+      <w:proofErr w:type="spellEnd"/>
+      <w:r>
+        <w:t xml:space="preserve">. </w:t>
+      </w:r>
+      <w:proofErr w:type="spellStart"/>
+      <w:r>
+        <w:t>Babası</w:t>
+      </w:r>
+      <w:proofErr w:type="spellEnd"/>
+      <w:r>
+        <w:t xml:space="preserve"> bartender. </w:t>
+      </w:r>
+      <w:proofErr w:type="spellStart"/>
+      <w:r>
+        <w:t>Pheria</w:t>
+      </w:r>
+      <w:proofErr w:type="spellEnd"/>
+      <w:r>
+        <w:t xml:space="preserve"> Trader </w:t>
+      </w:r>
+      <w:proofErr w:type="spellStart"/>
+      <w:r>
+        <w:t>School’a</w:t>
+      </w:r>
+      <w:proofErr w:type="spellEnd"/>
+      <w:r>
+        <w:t xml:space="preserve"> </w:t>
+      </w:r>
+      <w:proofErr w:type="spellStart"/>
+      <w:r>
+        <w:t>burslu</w:t>
+      </w:r>
+      <w:proofErr w:type="spellEnd"/>
+      <w:r>
+        <w:t xml:space="preserve"> </w:t>
+      </w:r>
+      <w:proofErr w:type="spellStart"/>
+      <w:r>
+        <w:t>girer</w:t>
+      </w:r>
+      <w:proofErr w:type="spellEnd"/>
+      <w:r>
+        <w:t xml:space="preserve">. </w:t>
+      </w:r>
+      <w:proofErr w:type="spellStart"/>
+      <w:r>
+        <w:t>Babasının</w:t>
+      </w:r>
+      <w:proofErr w:type="spellEnd"/>
+      <w:r>
+        <w:t xml:space="preserve"> </w:t>
+      </w:r>
+      <w:proofErr w:type="spellStart"/>
+      <w:r>
+        <w:t>çalıştığı</w:t>
+      </w:r>
+      <w:proofErr w:type="spellEnd"/>
+      <w:r>
+        <w:t xml:space="preserve"> </w:t>
+      </w:r>
+      <w:proofErr w:type="spellStart"/>
+      <w:r>
+        <w:t>hanı</w:t>
+      </w:r>
+      <w:proofErr w:type="spellEnd"/>
+      <w:r>
+        <w:t xml:space="preserve"> satin </w:t>
+      </w:r>
+      <w:proofErr w:type="spellStart"/>
+      <w:r>
+        <w:t>alıp</w:t>
+      </w:r>
+      <w:proofErr w:type="spellEnd"/>
+      <w:r>
+        <w:t xml:space="preserve"> </w:t>
+      </w:r>
+      <w:proofErr w:type="spellStart"/>
+      <w:r>
+        <w:t>işletme</w:t>
+      </w:r>
+      <w:proofErr w:type="spellEnd"/>
+      <w:r>
+        <w:t xml:space="preserve"> </w:t>
+      </w:r>
+      <w:proofErr w:type="spellStart"/>
+      <w:r>
+        <w:t>hayali</w:t>
+      </w:r>
+      <w:proofErr w:type="spellEnd"/>
+      <w:r>
+        <w:t xml:space="preserve"> </w:t>
+      </w:r>
+      <w:proofErr w:type="spellStart"/>
+      <w:r>
+        <w:t>vardır</w:t>
+      </w:r>
+      <w:proofErr w:type="spellEnd"/>
+      <w:r>
+        <w:t xml:space="preserve">. </w:t>
+      </w:r>
+      <w:proofErr w:type="spellStart"/>
+      <w:r>
+        <w:t>Büyük</w:t>
+      </w:r>
+      <w:proofErr w:type="spellEnd"/>
+      <w:r>
+        <w:t xml:space="preserve"> </w:t>
+      </w:r>
+      <w:proofErr w:type="spellStart"/>
+      <w:r>
+        <w:t>işletmeci</w:t>
+      </w:r>
+      <w:proofErr w:type="spellEnd"/>
+      <w:r>
+        <w:t xml:space="preserve"> </w:t>
+      </w:r>
+      <w:proofErr w:type="spellStart"/>
+      <w:r>
+        <w:t>Traderson</w:t>
+      </w:r>
+      <w:proofErr w:type="spellEnd"/>
+      <w:r>
+        <w:t xml:space="preserve"> </w:t>
+      </w:r>
+      <w:proofErr w:type="spellStart"/>
+      <w:r>
+        <w:t>ailesinden</w:t>
+      </w:r>
+      <w:proofErr w:type="spellEnd"/>
+      <w:r>
+        <w:t xml:space="preserve"> </w:t>
+      </w:r>
+      <w:proofErr w:type="spellStart"/>
+      <w:r>
+        <w:t>Aemir’e</w:t>
+      </w:r>
+      <w:proofErr w:type="spellEnd"/>
+      <w:r>
+        <w:t xml:space="preserve"> </w:t>
+      </w:r>
+      <w:proofErr w:type="spellStart"/>
+      <w:r>
+        <w:t>aşık</w:t>
+      </w:r>
+      <w:proofErr w:type="spellEnd"/>
+      <w:r>
+        <w:t xml:space="preserve">. </w:t>
+      </w:r>
+    </w:p>
+    <w:p>
+      <w:r>
+        <w:tab/>
+      </w:r>
+      <w:proofErr w:type="spellStart"/>
+      <w:r>
+        <w:t>Aemirle</w:t>
+      </w:r>
+      <w:proofErr w:type="spellEnd"/>
+      <w:r>
+        <w:t xml:space="preserve"> </w:t>
+      </w:r>
+      <w:proofErr w:type="spellStart"/>
+      <w:r>
+        <w:t>karşılaşmasında</w:t>
+      </w:r>
+      <w:proofErr w:type="spellEnd"/>
+      <w:r>
+        <w:t>:</w:t>
+      </w:r>
+    </w:p>
+    <w:p>
+      <w:r>
+        <w:tab/>
+      </w:r>
+      <w:r>
+        <w:tab/>
+        <w:t>-</w:t>
+      </w:r>
+      <w:proofErr w:type="spellStart"/>
+      <w:r>
+        <w:t>Zengin</w:t>
+      </w:r>
+      <w:proofErr w:type="spellEnd"/>
+      <w:r>
+        <w:t xml:space="preserve"> </w:t>
+      </w:r>
+      <w:proofErr w:type="spellStart"/>
+      <w:r>
+        <w:t>Rolü</w:t>
+      </w:r>
+      <w:proofErr w:type="spellEnd"/>
+      <w:r>
+        <w:t>:</w:t>
+      </w:r>
+    </w:p>
+    <w:p>
+      <w:r>
+        <w:tab/>
+      </w:r>
+      <w:r>
+        <w:tab/>
+      </w:r>
+      <w:r>
+        <w:tab/>
+        <w:t xml:space="preserve">|İlk </w:t>
+      </w:r>
+      <w:proofErr w:type="spellStart"/>
+      <w:r>
+        <w:t>başta</w:t>
+      </w:r>
+      <w:proofErr w:type="spellEnd"/>
+      <w:r>
+        <w:t xml:space="preserve"> </w:t>
+      </w:r>
+      <w:proofErr w:type="spellStart"/>
+      <w:r>
+        <w:t>bir</w:t>
+      </w:r>
+      <w:proofErr w:type="spellEnd"/>
+      <w:r>
+        <w:t xml:space="preserve"> </w:t>
+      </w:r>
+      <w:proofErr w:type="spellStart"/>
+      <w:r>
+        <w:t>ilişkiye</w:t>
+      </w:r>
+      <w:proofErr w:type="spellEnd"/>
+      <w:r>
+        <w:t xml:space="preserve"> </w:t>
+      </w:r>
+      <w:proofErr w:type="spellStart"/>
+      <w:r>
+        <w:t>başlayacaklar</w:t>
+      </w:r>
+      <w:proofErr w:type="spellEnd"/>
+    </w:p>
+    <w:p>
+      <w:r>
+        <w:lastRenderedPageBreak/>
+        <w:tab/>
+        <w:t>|</w:t>
+      </w:r>
+      <w:proofErr w:type="spellStart"/>
+      <w:r>
+        <w:t>Yalanı</w:t>
+      </w:r>
+      <w:proofErr w:type="spellEnd"/>
+      <w:r>
+        <w:t xml:space="preserve"> </w:t>
+      </w:r>
+      <w:proofErr w:type="spellStart"/>
+      <w:r>
+        <w:t>ortaya</w:t>
+      </w:r>
+      <w:proofErr w:type="spellEnd"/>
+      <w:r>
+        <w:t xml:space="preserve"> </w:t>
+      </w:r>
+      <w:proofErr w:type="spellStart"/>
+      <w:r>
+        <w:t>çıkacak</w:t>
+      </w:r>
+      <w:proofErr w:type="spellEnd"/>
+    </w:p>
+    <w:p>
+      <w:r>
+        <w:tab/>
+        <w:t>|</w:t>
+      </w:r>
+      <w:proofErr w:type="spellStart"/>
+      <w:r>
+        <w:t>Tüm</w:t>
+      </w:r>
+      <w:proofErr w:type="spellEnd"/>
+      <w:r>
+        <w:t xml:space="preserve"> </w:t>
+      </w:r>
+      <w:proofErr w:type="spellStart"/>
+      <w:r>
+        <w:t>okul</w:t>
+      </w:r>
+      <w:proofErr w:type="spellEnd"/>
+      <w:r>
+        <w:t xml:space="preserve"> </w:t>
+      </w:r>
+      <w:proofErr w:type="spellStart"/>
+      <w:r>
+        <w:t>dalga</w:t>
+      </w:r>
+      <w:proofErr w:type="spellEnd"/>
+      <w:r>
+        <w:t xml:space="preserve"> </w:t>
+      </w:r>
+      <w:proofErr w:type="spellStart"/>
+      <w:r>
+        <w:t>geçecek</w:t>
+      </w:r>
+      <w:proofErr w:type="spellEnd"/>
+    </w:p>
+    <w:p>
+      <w:r>
+        <w:tab/>
+        <w:t>|</w:t>
+      </w:r>
+      <w:proofErr w:type="spellStart"/>
+      <w:r>
+        <w:t>Kendini</w:t>
+      </w:r>
+      <w:proofErr w:type="spellEnd"/>
+      <w:r>
+        <w:t xml:space="preserve"> </w:t>
+      </w:r>
+      <w:proofErr w:type="spellStart"/>
+      <w:r>
+        <w:t>Aemir’e</w:t>
+      </w:r>
+      <w:proofErr w:type="spellEnd"/>
+      <w:r>
+        <w:t xml:space="preserve"> </w:t>
+      </w:r>
+      <w:proofErr w:type="spellStart"/>
+      <w:r>
+        <w:t>affetirmeye</w:t>
+      </w:r>
+      <w:proofErr w:type="spellEnd"/>
+      <w:r>
+        <w:t xml:space="preserve"> </w:t>
+      </w:r>
+      <w:proofErr w:type="spellStart"/>
+      <w:r>
+        <w:t>çalışacak</w:t>
+      </w:r>
+      <w:proofErr w:type="spellEnd"/>
+    </w:p>
+    <w:p>
+      <w:r>
+        <w:tab/>
+        <w:t>|</w:t>
+      </w:r>
+      <w:proofErr w:type="spellStart"/>
+      <w:r>
+        <w:t>Aemir</w:t>
+      </w:r>
+      <w:proofErr w:type="spellEnd"/>
+      <w:r>
+        <w:t xml:space="preserve"> </w:t>
+      </w:r>
+      <w:proofErr w:type="spellStart"/>
+      <w:r>
+        <w:t>okulda</w:t>
+      </w:r>
+      <w:proofErr w:type="spellEnd"/>
+      <w:r>
+        <w:t xml:space="preserve"> </w:t>
+      </w:r>
+      <w:proofErr w:type="spellStart"/>
+      <w:r>
+        <w:t>Pheria</w:t>
+      </w:r>
+      <w:proofErr w:type="spellEnd"/>
+      <w:r>
+        <w:t xml:space="preserve"> </w:t>
+      </w:r>
+      <w:proofErr w:type="spellStart"/>
+      <w:r>
+        <w:t>hakkında</w:t>
+      </w:r>
+      <w:proofErr w:type="spellEnd"/>
+      <w:r>
+        <w:t xml:space="preserve"> </w:t>
+      </w:r>
+      <w:proofErr w:type="spellStart"/>
+      <w:r>
+        <w:t>konuşanlarla</w:t>
+      </w:r>
+      <w:proofErr w:type="spellEnd"/>
+      <w:r>
+        <w:t xml:space="preserve"> </w:t>
+      </w:r>
+      <w:proofErr w:type="spellStart"/>
+      <w:r>
+        <w:t>kavgaya</w:t>
+      </w:r>
+      <w:proofErr w:type="spellEnd"/>
+      <w:r>
+        <w:t xml:space="preserve"> </w:t>
+      </w:r>
+      <w:proofErr w:type="spellStart"/>
+      <w:r>
+        <w:t>karışacak</w:t>
+      </w:r>
+      <w:proofErr w:type="spellEnd"/>
+    </w:p>
+    <w:p>
+      <w:r>
+        <w:tab/>
+        <w:t>|</w:t>
+      </w:r>
+      <w:proofErr w:type="spellStart"/>
+      <w:r>
+        <w:t>Mutlu</w:t>
+      </w:r>
+      <w:proofErr w:type="spellEnd"/>
+      <w:r>
+        <w:t xml:space="preserve"> Mesut </w:t>
+      </w:r>
+      <w:proofErr w:type="spellStart"/>
+      <w:r>
+        <w:t>ilişki</w:t>
+      </w:r>
+      <w:proofErr w:type="spellEnd"/>
+      <w:r>
+        <w:t xml:space="preserve"> ama </w:t>
+      </w:r>
+      <w:proofErr w:type="spellStart"/>
+      <w:r>
+        <w:t>yıllar</w:t>
+      </w:r>
+      <w:proofErr w:type="spellEnd"/>
+      <w:r>
+        <w:t xml:space="preserve"> </w:t>
+      </w:r>
+      <w:proofErr w:type="spellStart"/>
+      <w:r>
+        <w:t>sonra</w:t>
+      </w:r>
+      <w:proofErr w:type="spellEnd"/>
+      <w:r>
+        <w:t xml:space="preserve"> </w:t>
+      </w:r>
+      <w:proofErr w:type="spellStart"/>
+      <w:r>
+        <w:t>Aemir</w:t>
+      </w:r>
+      <w:proofErr w:type="spellEnd"/>
+      <w:r>
+        <w:t xml:space="preserve"> </w:t>
+      </w:r>
+      <w:proofErr w:type="spellStart"/>
+      <w:r>
+        <w:t>kanser</w:t>
+      </w:r>
+      <w:proofErr w:type="spellEnd"/>
+      <w:r>
+        <w:t xml:space="preserve"> </w:t>
+      </w:r>
+      <w:proofErr w:type="spellStart"/>
+      <w:r>
+        <w:t>oluyor</w:t>
+      </w:r>
+      <w:proofErr w:type="spellEnd"/>
+      <w:r>
+        <w:t xml:space="preserve">, </w:t>
+      </w:r>
+      <w:proofErr w:type="spellStart"/>
+      <w:r>
+        <w:t>Okuldan</w:t>
+      </w:r>
+      <w:proofErr w:type="spellEnd"/>
+      <w:r>
+        <w:t xml:space="preserve"> </w:t>
+      </w:r>
+      <w:proofErr w:type="spellStart"/>
+      <w:r>
+        <w:t>ayrılacak</w:t>
+      </w:r>
+      <w:proofErr w:type="spellEnd"/>
+      <w:r>
+        <w:t xml:space="preserve"> </w:t>
+      </w:r>
+      <w:proofErr w:type="spellStart"/>
+      <w:r>
+        <w:t>ve</w:t>
+      </w:r>
+      <w:proofErr w:type="spellEnd"/>
+      <w:r>
+        <w:t xml:space="preserve"> </w:t>
+      </w:r>
+      <w:proofErr w:type="spellStart"/>
+      <w:r>
+        <w:t>ailesi</w:t>
+      </w:r>
+      <w:proofErr w:type="spellEnd"/>
+      <w:r>
+        <w:t xml:space="preserve"> </w:t>
+      </w:r>
+      <w:proofErr w:type="spellStart"/>
+      <w:r>
+        <w:t>kovulacak</w:t>
+      </w:r>
+      <w:proofErr w:type="spellEnd"/>
+    </w:p>
+    <w:p/>
+    <w:p>
+      <w:r>
+        <w:t>-</w:t>
+      </w:r>
+      <w:proofErr w:type="spellStart"/>
+      <w:r>
+        <w:t>Zengin</w:t>
+      </w:r>
+      <w:proofErr w:type="spellEnd"/>
+      <w:r>
+        <w:t xml:space="preserve"> </w:t>
+      </w:r>
+      <w:proofErr w:type="spellStart"/>
+      <w:r>
+        <w:t>Rolü</w:t>
+      </w:r>
+      <w:proofErr w:type="spellEnd"/>
+      <w:r>
+        <w:t xml:space="preserve"> </w:t>
+      </w:r>
+      <w:proofErr w:type="spellStart"/>
+      <w:r>
+        <w:t>Yapmazsa</w:t>
+      </w:r>
+      <w:proofErr w:type="spellEnd"/>
+      <w:r>
+        <w:t>:</w:t>
+      </w:r>
+    </w:p>
+    <w:p>
+      <w:r>
+        <w:tab/>
+        <w:t>|</w:t>
+      </w:r>
+      <w:proofErr w:type="spellStart"/>
+      <w:r>
+        <w:t>Aemir</w:t>
+      </w:r>
+      <w:proofErr w:type="spellEnd"/>
+      <w:r>
+        <w:t xml:space="preserve"> </w:t>
+      </w:r>
+      <w:proofErr w:type="spellStart"/>
+      <w:r>
+        <w:t>asla</w:t>
+      </w:r>
+      <w:proofErr w:type="spellEnd"/>
+      <w:r>
+        <w:t xml:space="preserve"> </w:t>
+      </w:r>
+      <w:proofErr w:type="spellStart"/>
+      <w:r>
+        <w:t>takmadı</w:t>
+      </w:r>
+      <w:proofErr w:type="spellEnd"/>
+    </w:p>
+    <w:p>
+      <w:r>
+        <w:tab/>
+        <w:t>|</w:t>
+      </w:r>
+      <w:proofErr w:type="spellStart"/>
+      <w:r>
+        <w:t>Corai</w:t>
+      </w:r>
+      <w:proofErr w:type="spellEnd"/>
+      <w:r>
+        <w:t xml:space="preserve"> </w:t>
+      </w:r>
+      <w:proofErr w:type="spellStart"/>
+      <w:r>
+        <w:t>Handy’ye</w:t>
+      </w:r>
+      <w:proofErr w:type="spellEnd"/>
+      <w:r>
+        <w:t xml:space="preserve"> </w:t>
+      </w:r>
+      <w:proofErr w:type="spellStart"/>
+      <w:r>
+        <w:t>aşık</w:t>
+      </w:r>
+      <w:proofErr w:type="spellEnd"/>
+    </w:p>
+    <w:p>
+      <w:r>
+        <w:tab/>
+      </w:r>
+      <w:r>
+        <w:tab/>
+        <w:t>-</w:t>
+      </w:r>
+      <w:proofErr w:type="spellStart"/>
+      <w:r>
+        <w:t>Aemir’e</w:t>
+      </w:r>
+      <w:proofErr w:type="spellEnd"/>
+      <w:r>
+        <w:t xml:space="preserve"> </w:t>
+      </w:r>
+      <w:proofErr w:type="spellStart"/>
+      <w:r>
+        <w:t>hallendi</w:t>
+      </w:r>
+      <w:proofErr w:type="spellEnd"/>
+    </w:p>
+    <w:p>
+      <w:r>
+        <w:tab/>
+      </w:r>
+      <w:r>
+        <w:tab/>
+      </w:r>
+      <w:r>
+        <w:tab/>
+        <w:t>|</w:t>
+      </w:r>
+      <w:proofErr w:type="spellStart"/>
+      <w:r>
+        <w:t>Traderson</w:t>
+      </w:r>
+      <w:proofErr w:type="spellEnd"/>
+      <w:r>
+        <w:t xml:space="preserve"> </w:t>
+      </w:r>
+      <w:proofErr w:type="spellStart"/>
+      <w:r>
+        <w:t>ailesi</w:t>
+      </w:r>
+      <w:proofErr w:type="spellEnd"/>
+      <w:r>
+        <w:t xml:space="preserve"> </w:t>
+      </w:r>
+      <w:proofErr w:type="spellStart"/>
+      <w:r>
+        <w:t>Aemir</w:t>
+      </w:r>
+      <w:proofErr w:type="spellEnd"/>
+      <w:r>
+        <w:t xml:space="preserve"> </w:t>
+      </w:r>
+      <w:proofErr w:type="spellStart"/>
+      <w:r>
+        <w:t>ve</w:t>
+      </w:r>
+      <w:proofErr w:type="spellEnd"/>
+      <w:r>
+        <w:t xml:space="preserve"> </w:t>
+      </w:r>
+      <w:proofErr w:type="spellStart"/>
+      <w:r>
+        <w:t>Handy’yi</w:t>
+      </w:r>
+      <w:proofErr w:type="spellEnd"/>
+      <w:r>
+        <w:t xml:space="preserve"> </w:t>
+      </w:r>
+      <w:proofErr w:type="spellStart"/>
+      <w:r>
+        <w:t>evlendirmek</w:t>
+      </w:r>
+      <w:proofErr w:type="spellEnd"/>
+      <w:r>
+        <w:t xml:space="preserve"> </w:t>
+      </w:r>
+      <w:proofErr w:type="spellStart"/>
+      <w:r>
+        <w:t>istiyor</w:t>
+      </w:r>
+      <w:proofErr w:type="spellEnd"/>
+    </w:p>
+    <w:p>
+      <w:pPr>
+        <w:ind w:left="1440" w:firstLine="720"/>
+      </w:pPr>
+      <w:r>
+        <w:t>|</w:t>
+      </w:r>
+      <w:proofErr w:type="spellStart"/>
+      <w:r>
+        <w:t>Corai</w:t>
+      </w:r>
+      <w:proofErr w:type="spellEnd"/>
+      <w:r>
+        <w:t xml:space="preserve"> </w:t>
+      </w:r>
+      <w:proofErr w:type="spellStart"/>
+      <w:r>
+        <w:t>Pheria’ya</w:t>
+      </w:r>
+      <w:proofErr w:type="spellEnd"/>
+      <w:r>
+        <w:t xml:space="preserve"> </w:t>
+      </w:r>
+      <w:proofErr w:type="spellStart"/>
+      <w:r>
+        <w:t>gelip</w:t>
+      </w:r>
+      <w:proofErr w:type="spellEnd"/>
+      <w:r>
+        <w:t xml:space="preserve"> </w:t>
+      </w:r>
+      <w:proofErr w:type="spellStart"/>
+      <w:r>
+        <w:t>güçlerimizi</w:t>
+      </w:r>
+      <w:proofErr w:type="spellEnd"/>
+      <w:r>
+        <w:t xml:space="preserve"> </w:t>
+      </w:r>
+      <w:proofErr w:type="spellStart"/>
+      <w:r>
+        <w:t>birleştirelim</w:t>
+      </w:r>
+      <w:proofErr w:type="spellEnd"/>
+      <w:r>
+        <w:t xml:space="preserve"> </w:t>
+      </w:r>
+      <w:proofErr w:type="spellStart"/>
+      <w:r>
+        <w:t>diyecek</w:t>
+      </w:r>
+      <w:proofErr w:type="spellEnd"/>
+      <w:r>
+        <w:t>.</w:t>
+      </w:r>
+    </w:p>
+    <w:p>
+      <w:r>
+        <w:tab/>
+      </w:r>
+      <w:r>
+        <w:tab/>
+      </w:r>
+      <w:r>
+        <w:tab/>
+      </w:r>
+      <w:r>
+        <w:t>|</w:t>
+      </w:r>
+      <w:proofErr w:type="spellStart"/>
+      <w:r>
+        <w:t>Traderson</w:t>
+      </w:r>
+      <w:proofErr w:type="spellEnd"/>
+      <w:r>
+        <w:t xml:space="preserve"> </w:t>
+      </w:r>
+      <w:proofErr w:type="spellStart"/>
+      <w:r>
+        <w:t>ve</w:t>
+      </w:r>
+      <w:proofErr w:type="spellEnd"/>
+      <w:r>
+        <w:t xml:space="preserve"> Traveler </w:t>
+      </w:r>
+      <w:proofErr w:type="spellStart"/>
+      <w:r>
+        <w:t>ailesinin</w:t>
+      </w:r>
+      <w:proofErr w:type="spellEnd"/>
+      <w:r>
+        <w:t xml:space="preserve"> </w:t>
+      </w:r>
+      <w:proofErr w:type="spellStart"/>
+      <w:r>
+        <w:t>arasını</w:t>
+      </w:r>
+      <w:proofErr w:type="spellEnd"/>
+      <w:r>
+        <w:t xml:space="preserve"> </w:t>
+      </w:r>
+      <w:proofErr w:type="spellStart"/>
+      <w:r>
+        <w:t>bozmak</w:t>
+      </w:r>
+      <w:proofErr w:type="spellEnd"/>
+      <w:r>
+        <w:t xml:space="preserve"> </w:t>
+      </w:r>
+      <w:proofErr w:type="spellStart"/>
+      <w:r>
+        <w:t>için</w:t>
+      </w:r>
+      <w:proofErr w:type="spellEnd"/>
+      <w:r>
+        <w:t xml:space="preserve"> </w:t>
+      </w:r>
+      <w:proofErr w:type="spellStart"/>
+      <w:r>
+        <w:t>sidequest</w:t>
+      </w:r>
+      <w:proofErr w:type="spellEnd"/>
+    </w:p>
+    <w:p>
+      <w:r>
+        <w:tab/>
+      </w:r>
+      <w:r>
+        <w:tab/>
+      </w:r>
+      <w:r>
+        <w:tab/>
+        <w:t>|</w:t>
+      </w:r>
+      <w:proofErr w:type="spellStart"/>
+      <w:r>
+        <w:t>Aemir</w:t>
+      </w:r>
+      <w:proofErr w:type="spellEnd"/>
+      <w:r>
+        <w:t xml:space="preserve"> </w:t>
+      </w:r>
+      <w:proofErr w:type="spellStart"/>
+      <w:r>
+        <w:t>ve</w:t>
+      </w:r>
+      <w:proofErr w:type="spellEnd"/>
+      <w:r>
+        <w:t xml:space="preserve"> Handy </w:t>
+      </w:r>
+      <w:proofErr w:type="spellStart"/>
+      <w:r>
+        <w:t>evlendi</w:t>
+      </w:r>
+      <w:proofErr w:type="spellEnd"/>
+      <w:r>
+        <w:t xml:space="preserve">, </w:t>
+      </w:r>
+      <w:proofErr w:type="spellStart"/>
+      <w:r>
+        <w:t>Pheria</w:t>
+      </w:r>
+      <w:proofErr w:type="spellEnd"/>
+      <w:r>
+        <w:t xml:space="preserve"> </w:t>
+      </w:r>
+      <w:proofErr w:type="spellStart"/>
+      <w:r>
+        <w:t>ve</w:t>
+      </w:r>
+      <w:proofErr w:type="spellEnd"/>
+      <w:r>
+        <w:t xml:space="preserve"> </w:t>
+      </w:r>
+      <w:proofErr w:type="spellStart"/>
+      <w:r>
+        <w:t>Aemir</w:t>
+      </w:r>
+      <w:proofErr w:type="spellEnd"/>
+      <w:r>
+        <w:t xml:space="preserve"> </w:t>
+      </w:r>
+      <w:proofErr w:type="spellStart"/>
+      <w:r>
+        <w:t>oldu</w:t>
+      </w:r>
+      <w:proofErr w:type="spellEnd"/>
+      <w:r>
+        <w:t xml:space="preserve"> </w:t>
+      </w:r>
+      <w:proofErr w:type="spellStart"/>
+      <w:r>
+        <w:t>Corai</w:t>
+      </w:r>
+      <w:proofErr w:type="spellEnd"/>
+      <w:r>
+        <w:t xml:space="preserve"> </w:t>
+      </w:r>
+      <w:proofErr w:type="spellStart"/>
+      <w:r>
+        <w:t>Aemiri</w:t>
+      </w:r>
+      <w:proofErr w:type="spellEnd"/>
+      <w:r>
+        <w:t xml:space="preserve"> </w:t>
+      </w:r>
+      <w:proofErr w:type="spellStart"/>
+      <w:r>
+        <w:t>öldürdü</w:t>
+      </w:r>
+      <w:proofErr w:type="spellEnd"/>
+    </w:p>
+    <w:p/>
+    <w:p>
+      <w:proofErr w:type="spellStart"/>
+      <w:r>
+        <w:t>Orcistan</w:t>
+      </w:r>
+      <w:proofErr w:type="spellEnd"/>
+    </w:p>
+    <w:p>
+      <w:r>
+        <w:t xml:space="preserve">100 </w:t>
+      </w:r>
+      <w:proofErr w:type="spellStart"/>
+      <w:r>
+        <w:t>yıllardır</w:t>
+      </w:r>
+      <w:proofErr w:type="spellEnd"/>
+      <w:r>
+        <w:t xml:space="preserve"> </w:t>
+      </w:r>
+      <w:proofErr w:type="spellStart"/>
+      <w:r>
+        <w:t>süren</w:t>
+      </w:r>
+      <w:proofErr w:type="spellEnd"/>
+      <w:r>
+        <w:t xml:space="preserve"> orc-human </w:t>
+      </w:r>
+      <w:proofErr w:type="spellStart"/>
+      <w:r>
+        <w:t>savaşının</w:t>
+      </w:r>
+      <w:proofErr w:type="spellEnd"/>
+      <w:r>
+        <w:t xml:space="preserve"> </w:t>
+      </w:r>
+      <w:proofErr w:type="spellStart"/>
+      <w:r>
+        <w:t>galibi</w:t>
+      </w:r>
+      <w:proofErr w:type="spellEnd"/>
+      <w:r>
+        <w:t xml:space="preserve"> </w:t>
+      </w:r>
+      <w:proofErr w:type="spellStart"/>
+      <w:r>
+        <w:t>orklar</w:t>
+      </w:r>
+      <w:proofErr w:type="spellEnd"/>
+      <w:r>
+        <w:t xml:space="preserve">. </w:t>
+      </w:r>
+      <w:proofErr w:type="spellStart"/>
+      <w:r>
+        <w:t>Orcistan’ın</w:t>
+      </w:r>
+      <w:proofErr w:type="spellEnd"/>
+      <w:r>
+        <w:t xml:space="preserve"> </w:t>
+      </w:r>
+      <w:proofErr w:type="spellStart"/>
+      <w:r>
+        <w:t>yegane</w:t>
+      </w:r>
+      <w:proofErr w:type="spellEnd"/>
+      <w:r>
+        <w:t xml:space="preserve"> </w:t>
+      </w:r>
+      <w:proofErr w:type="spellStart"/>
+      <w:r>
+        <w:t>iktidarı</w:t>
+      </w:r>
+      <w:proofErr w:type="spellEnd"/>
+      <w:r>
+        <w:t xml:space="preserve"> </w:t>
+      </w:r>
+      <w:proofErr w:type="spellStart"/>
+      <w:r>
+        <w:t>Orklar</w:t>
+      </w:r>
+      <w:proofErr w:type="spellEnd"/>
+      <w:r>
+        <w:t xml:space="preserve">. </w:t>
+      </w:r>
+      <w:proofErr w:type="spellStart"/>
+      <w:r>
+        <w:t>Şef</w:t>
+      </w:r>
+      <w:proofErr w:type="spellEnd"/>
+      <w:r>
+        <w:t xml:space="preserve"> Gro-</w:t>
+      </w:r>
+      <w:proofErr w:type="spellStart"/>
+      <w:r>
+        <w:t>bakr</w:t>
+      </w:r>
+      <w:proofErr w:type="spellEnd"/>
+      <w:r>
+        <w:t xml:space="preserve"> </w:t>
+      </w:r>
+      <w:proofErr w:type="spellStart"/>
+      <w:r>
+        <w:t>Doğu</w:t>
+      </w:r>
+      <w:proofErr w:type="spellEnd"/>
+      <w:r>
+        <w:t xml:space="preserve"> </w:t>
+      </w:r>
+      <w:proofErr w:type="spellStart"/>
+      <w:r>
+        <w:t>krallıklarına</w:t>
+      </w:r>
+      <w:proofErr w:type="spellEnd"/>
+      <w:r>
+        <w:t xml:space="preserve"> </w:t>
+      </w:r>
+      <w:proofErr w:type="spellStart"/>
+      <w:r>
+        <w:t>savaş</w:t>
+      </w:r>
+      <w:proofErr w:type="spellEnd"/>
+      <w:r>
+        <w:t xml:space="preserve"> </w:t>
+      </w:r>
+      <w:proofErr w:type="spellStart"/>
+      <w:r>
+        <w:t>açıyor</w:t>
+      </w:r>
+      <w:proofErr w:type="spellEnd"/>
+      <w:r>
+        <w:t xml:space="preserve">. </w:t>
+      </w:r>
+      <w:proofErr w:type="spellStart"/>
+      <w:r>
+        <w:t>Karakter</w:t>
+      </w:r>
+      <w:proofErr w:type="spellEnd"/>
+      <w:r>
+        <w:t xml:space="preserve"> Gro-</w:t>
+      </w:r>
+      <w:proofErr w:type="spellStart"/>
+      <w:r>
+        <w:t>Bakr’ın</w:t>
+      </w:r>
+      <w:proofErr w:type="spellEnd"/>
+      <w:r>
+        <w:t xml:space="preserve"> </w:t>
+      </w:r>
+      <w:proofErr w:type="spellStart"/>
+      <w:r>
+        <w:t>sağ</w:t>
+      </w:r>
+      <w:proofErr w:type="spellEnd"/>
+      <w:r>
+        <w:t xml:space="preserve"> </w:t>
+      </w:r>
+      <w:proofErr w:type="spellStart"/>
+      <w:r>
+        <w:t>kolu</w:t>
+      </w:r>
+      <w:proofErr w:type="spellEnd"/>
+      <w:r>
+        <w:t xml:space="preserve">. </w:t>
+      </w:r>
+    </w:p>
+    <w:p>
+      <w:r>
+        <w:tab/>
+        <w:t>-</w:t>
+      </w:r>
+      <w:proofErr w:type="spellStart"/>
+      <w:r>
+        <w:t>Taktiksel</w:t>
+      </w:r>
+      <w:proofErr w:type="spellEnd"/>
+      <w:r>
+        <w:t xml:space="preserve"> </w:t>
+      </w:r>
+      <w:proofErr w:type="spellStart"/>
+      <w:r>
+        <w:t>kararlar</w:t>
+      </w:r>
+      <w:proofErr w:type="spellEnd"/>
+      <w:r>
+        <w:t xml:space="preserve"> </w:t>
+      </w:r>
+      <w:proofErr w:type="spellStart"/>
+      <w:r>
+        <w:t>ve</w:t>
+      </w:r>
+      <w:proofErr w:type="spellEnd"/>
+      <w:r>
+        <w:t xml:space="preserve"> </w:t>
+      </w:r>
+      <w:proofErr w:type="spellStart"/>
+      <w:r>
+        <w:t>İnsanların</w:t>
+      </w:r>
+      <w:proofErr w:type="spellEnd"/>
+      <w:r>
+        <w:t xml:space="preserve"> </w:t>
+      </w:r>
+      <w:proofErr w:type="spellStart"/>
+      <w:r>
+        <w:t>komutanlarıyla</w:t>
+      </w:r>
+      <w:proofErr w:type="spellEnd"/>
+      <w:r>
+        <w:t xml:space="preserve"> </w:t>
+      </w:r>
+      <w:proofErr w:type="spellStart"/>
+      <w:r>
+        <w:t>savaş</w:t>
+      </w:r>
+      <w:proofErr w:type="spellEnd"/>
+    </w:p>
+    <w:p>
+      <w:r>
+        <w:tab/>
+      </w:r>
+      <w:r>
+        <w:tab/>
+        <w:t>|Goblin Catapult</w:t>
+      </w:r>
+    </w:p>
+    <w:p>
+      <w:r>
+        <w:tab/>
+      </w:r>
+      <w:r>
+        <w:tab/>
+      </w:r>
+      <w:r>
+        <w:tab/>
+        <w:t>-</w:t>
+      </w:r>
+      <w:proofErr w:type="spellStart"/>
+      <w:r>
+        <w:t>Komutan</w:t>
+      </w:r>
+      <w:proofErr w:type="spellEnd"/>
+      <w:r>
+        <w:t xml:space="preserve"> Jack</w:t>
+      </w:r>
+    </w:p>
+    <w:p>
+      <w:r>
+        <w:tab/>
+      </w:r>
+      <w:r>
+        <w:tab/>
+        <w:t>|</w:t>
+      </w:r>
+      <w:proofErr w:type="spellStart"/>
+      <w:r>
+        <w:t>İntihar</w:t>
+      </w:r>
+      <w:proofErr w:type="spellEnd"/>
+      <w:r>
+        <w:t xml:space="preserve"> </w:t>
+      </w:r>
+      <w:proofErr w:type="spellStart"/>
+      <w:r>
+        <w:t>Bombacıları</w:t>
+      </w:r>
+      <w:proofErr w:type="spellEnd"/>
+      <w:r>
+        <w:t xml:space="preserve"> (</w:t>
+      </w:r>
+      <w:proofErr w:type="spellStart"/>
+      <w:r>
+        <w:t>Ogreler</w:t>
+      </w:r>
+      <w:proofErr w:type="spellEnd"/>
+      <w:r>
+        <w:t>)</w:t>
+      </w:r>
+    </w:p>
+    <w:p>
+      <w:r>
+        <w:tab/>
+      </w:r>
+      <w:r>
+        <w:tab/>
+      </w:r>
+      <w:r>
+        <w:tab/>
+        <w:t>-</w:t>
+      </w:r>
+      <w:proofErr w:type="spellStart"/>
+      <w:r>
+        <w:t>Komutan</w:t>
+      </w:r>
+      <w:proofErr w:type="spellEnd"/>
+      <w:r>
+        <w:t xml:space="preserve"> Jeff</w:t>
+      </w:r>
+    </w:p>
+    <w:p>
+      <w:r>
+        <w:tab/>
+      </w:r>
+      <w:r>
+        <w:tab/>
+        <w:t>|</w:t>
+      </w:r>
+      <w:proofErr w:type="spellStart"/>
+      <w:r>
+        <w:t>Alkolik</w:t>
+      </w:r>
+      <w:proofErr w:type="spellEnd"/>
+      <w:r>
+        <w:t xml:space="preserve"> </w:t>
+      </w:r>
+      <w:proofErr w:type="spellStart"/>
+      <w:r>
+        <w:t>Ork</w:t>
+      </w:r>
+      <w:proofErr w:type="spellEnd"/>
+      <w:r>
+        <w:t xml:space="preserve"> </w:t>
+      </w:r>
+      <w:proofErr w:type="spellStart"/>
+      <w:r>
+        <w:t>Müfrezesi</w:t>
+      </w:r>
+      <w:proofErr w:type="spellEnd"/>
+      <w:r>
+        <w:t xml:space="preserve"> (Flamethrower)</w:t>
+      </w:r>
+    </w:p>
+    <w:p>
+      <w:r>
+        <w:tab/>
+      </w:r>
+      <w:r>
+        <w:tab/>
+      </w:r>
+      <w:r>
+        <w:tab/>
+        <w:t>-</w:t>
+      </w:r>
+      <w:proofErr w:type="spellStart"/>
+      <w:r>
+        <w:t>Komutan</w:t>
+      </w:r>
+      <w:proofErr w:type="spellEnd"/>
+      <w:r>
+        <w:t xml:space="preserve"> Sage</w:t>
+      </w:r>
+    </w:p>
+    <w:p>
+      <w:r>
+        <w:tab/>
+        <w:t>-</w:t>
+      </w:r>
+      <w:proofErr w:type="spellStart"/>
+      <w:r>
+        <w:t>Savaş</w:t>
+      </w:r>
+      <w:proofErr w:type="spellEnd"/>
+      <w:r>
+        <w:t xml:space="preserve"> </w:t>
+      </w:r>
+      <w:proofErr w:type="spellStart"/>
+      <w:r>
+        <w:t>Başarılı</w:t>
+      </w:r>
+      <w:proofErr w:type="spellEnd"/>
+      <w:r>
+        <w:t xml:space="preserve"> -&gt; </w:t>
+      </w:r>
+      <w:proofErr w:type="spellStart"/>
+      <w:r>
+        <w:t>Şef</w:t>
+      </w:r>
+      <w:proofErr w:type="spellEnd"/>
+      <w:r>
+        <w:t xml:space="preserve"> </w:t>
+      </w:r>
+      <w:proofErr w:type="spellStart"/>
+      <w:r>
+        <w:t>mutlu</w:t>
+      </w:r>
+      <w:proofErr w:type="spellEnd"/>
+    </w:p>
+    <w:p>
+      <w:r>
+        <w:tab/>
+        <w:t>-</w:t>
+      </w:r>
+      <w:proofErr w:type="spellStart"/>
+      <w:r>
+        <w:t>Savaş</w:t>
+      </w:r>
+      <w:proofErr w:type="spellEnd"/>
+      <w:r>
+        <w:t xml:space="preserve"> </w:t>
+      </w:r>
+      <w:proofErr w:type="spellStart"/>
+      <w:r>
+        <w:t>Başarısız</w:t>
+      </w:r>
+      <w:proofErr w:type="spellEnd"/>
+      <w:r>
+        <w:t xml:space="preserve"> -&gt; </w:t>
+      </w:r>
+      <w:proofErr w:type="spellStart"/>
+      <w:r>
+        <w:t>Orkları</w:t>
+      </w:r>
+      <w:proofErr w:type="spellEnd"/>
+      <w:r>
+        <w:t xml:space="preserve"> </w:t>
+      </w:r>
+      <w:proofErr w:type="spellStart"/>
+      <w:r>
+        <w:t>mızraklara</w:t>
+      </w:r>
+      <w:proofErr w:type="spellEnd"/>
+      <w:r>
+        <w:t xml:space="preserve"> </w:t>
+      </w:r>
+      <w:proofErr w:type="spellStart"/>
+      <w:r>
+        <w:t>dizerek</w:t>
+      </w:r>
+      <w:proofErr w:type="spellEnd"/>
+      <w:r>
+        <w:t xml:space="preserve"> </w:t>
+      </w:r>
+      <w:proofErr w:type="spellStart"/>
+      <w:r>
+        <w:t>yol</w:t>
+      </w:r>
+      <w:proofErr w:type="spellEnd"/>
+      <w:r>
+        <w:t xml:space="preserve"> </w:t>
+      </w:r>
+      <w:proofErr w:type="spellStart"/>
+      <w:r>
+        <w:t>yaptılar</w:t>
+      </w:r>
+      <w:proofErr w:type="spellEnd"/>
+    </w:p>
+    <w:p/>
+    <w:p/>
+    <w:p>
+      <w:proofErr w:type="spellStart"/>
+      <w:r>
+        <w:lastRenderedPageBreak/>
+        <w:t>Dawnbringer</w:t>
+      </w:r>
+      <w:proofErr w:type="spellEnd"/>
+    </w:p>
+    <w:p>
+      <w:proofErr w:type="spellStart"/>
+      <w:r>
+        <w:t>Komutan</w:t>
+      </w:r>
+      <w:proofErr w:type="spellEnd"/>
+      <w:r>
+        <w:t xml:space="preserve"> Khan </w:t>
+      </w:r>
+      <w:proofErr w:type="spellStart"/>
+      <w:r>
+        <w:t>Elanor’u</w:t>
+      </w:r>
+      <w:proofErr w:type="spellEnd"/>
+      <w:r>
+        <w:t xml:space="preserve"> </w:t>
+      </w:r>
+      <w:proofErr w:type="spellStart"/>
+      <w:r>
+        <w:t>kurtarma</w:t>
+      </w:r>
+      <w:proofErr w:type="spellEnd"/>
+      <w:r>
+        <w:t xml:space="preserve"> </w:t>
+      </w:r>
+      <w:proofErr w:type="spellStart"/>
+      <w:r>
+        <w:t>görevi</w:t>
+      </w:r>
+      <w:proofErr w:type="spellEnd"/>
+      <w:r>
+        <w:t xml:space="preserve"> </w:t>
+      </w:r>
+      <w:proofErr w:type="spellStart"/>
+      <w:r>
+        <w:t>verir</w:t>
+      </w:r>
+      <w:proofErr w:type="spellEnd"/>
+      <w:r>
+        <w:t>. Mario parody.</w:t>
+      </w:r>
+    </w:p>
+    <w:p>
+      <w:r>
+        <w:tab/>
+        <w:t>-</w:t>
+      </w:r>
+      <w:proofErr w:type="spellStart"/>
+      <w:r>
+        <w:t>Kaleden</w:t>
+      </w:r>
+      <w:proofErr w:type="spellEnd"/>
+      <w:r>
+        <w:t xml:space="preserve"> </w:t>
+      </w:r>
+      <w:proofErr w:type="spellStart"/>
+      <w:r>
+        <w:t>kaleye</w:t>
+      </w:r>
+      <w:proofErr w:type="spellEnd"/>
+      <w:r>
+        <w:t xml:space="preserve"> </w:t>
+      </w:r>
+      <w:proofErr w:type="spellStart"/>
+      <w:r>
+        <w:t>savaşmaya</w:t>
+      </w:r>
+      <w:proofErr w:type="spellEnd"/>
+      <w:r>
+        <w:t xml:space="preserve"> </w:t>
+      </w:r>
+      <w:proofErr w:type="spellStart"/>
+      <w:r>
+        <w:t>gidecek</w:t>
+      </w:r>
+      <w:proofErr w:type="spellEnd"/>
+      <w:r>
+        <w:t>.</w:t>
+      </w:r>
+    </w:p>
+    <w:p>
+      <w:r>
+        <w:tab/>
+        <w:t xml:space="preserve">-Elanor her </w:t>
+      </w:r>
+      <w:proofErr w:type="spellStart"/>
+      <w:r>
+        <w:t>seferinde</w:t>
+      </w:r>
+      <w:proofErr w:type="spellEnd"/>
+      <w:r>
+        <w:t xml:space="preserve"> </w:t>
+      </w:r>
+      <w:proofErr w:type="spellStart"/>
+      <w:r>
+        <w:t>başka</w:t>
+      </w:r>
+      <w:proofErr w:type="spellEnd"/>
+      <w:r>
+        <w:t xml:space="preserve"> </w:t>
+      </w:r>
+      <w:proofErr w:type="spellStart"/>
+      <w:r>
+        <w:t>kalede</w:t>
+      </w:r>
+      <w:proofErr w:type="spellEnd"/>
+      <w:r>
+        <w:t xml:space="preserve"> </w:t>
+      </w:r>
+      <w:proofErr w:type="spellStart"/>
+      <w:r>
+        <w:t>çıkacak</w:t>
+      </w:r>
+      <w:proofErr w:type="spellEnd"/>
+    </w:p>
+    <w:p>
+      <w:r>
+        <w:tab/>
+        <w:t>-</w:t>
+      </w:r>
+      <w:proofErr w:type="spellStart"/>
+      <w:r>
+        <w:t>Yoldaki</w:t>
+      </w:r>
+      <w:proofErr w:type="spellEnd"/>
+      <w:r>
+        <w:t xml:space="preserve"> </w:t>
+      </w:r>
+      <w:proofErr w:type="spellStart"/>
+      <w:r>
+        <w:t>düşmanlar</w:t>
+      </w:r>
+      <w:proofErr w:type="spellEnd"/>
+      <w:r>
+        <w:t xml:space="preserve"> </w:t>
+      </w:r>
+      <w:proofErr w:type="spellStart"/>
+      <w:r>
+        <w:t>kaplumbağa</w:t>
+      </w:r>
+      <w:proofErr w:type="spellEnd"/>
+    </w:p>
+    <w:p>
+      <w:r>
+        <w:tab/>
+        <w:t xml:space="preserve">-Mushroom </w:t>
+      </w:r>
+      <w:proofErr w:type="spellStart"/>
+      <w:r>
+        <w:t>bulacak</w:t>
+      </w:r>
+      <w:proofErr w:type="spellEnd"/>
+      <w:r>
+        <w:t xml:space="preserve"> </w:t>
+      </w:r>
+      <w:proofErr w:type="spellStart"/>
+      <w:r>
+        <w:t>ve</w:t>
+      </w:r>
+      <w:proofErr w:type="spellEnd"/>
+      <w:r>
+        <w:t xml:space="preserve"> </w:t>
+      </w:r>
+      <w:proofErr w:type="spellStart"/>
+      <w:r>
+        <w:t>güçlenecek</w:t>
+      </w:r>
+      <w:proofErr w:type="spellEnd"/>
+    </w:p>
+    <w:p>
+      <w:r>
+        <w:tab/>
+        <w:t>-</w:t>
+      </w:r>
+      <w:proofErr w:type="spellStart"/>
+      <w:r>
+        <w:t>Bitkisel</w:t>
+      </w:r>
+      <w:proofErr w:type="spellEnd"/>
+      <w:r>
+        <w:t xml:space="preserve"> </w:t>
+      </w:r>
+      <w:proofErr w:type="spellStart"/>
+      <w:r>
+        <w:t>tuzaklar</w:t>
+      </w:r>
+      <w:proofErr w:type="spellEnd"/>
+    </w:p>
+    <w:p>
+      <w:r>
+        <w:tab/>
+        <w:t xml:space="preserve">-Elanor Son </w:t>
+      </w:r>
+      <w:proofErr w:type="spellStart"/>
+      <w:r>
+        <w:t>Sahnede</w:t>
+      </w:r>
+      <w:proofErr w:type="spellEnd"/>
+      <w:r>
+        <w:t xml:space="preserve"> </w:t>
+      </w:r>
+      <w:proofErr w:type="spellStart"/>
+      <w:r>
+        <w:t>Kertenkeleye</w:t>
+      </w:r>
+      <w:proofErr w:type="spellEnd"/>
+      <w:r>
+        <w:t xml:space="preserve"> </w:t>
+      </w:r>
+      <w:proofErr w:type="spellStart"/>
+      <w:r>
+        <w:t>dönüşecek</w:t>
+      </w:r>
+      <w:proofErr w:type="spellEnd"/>
+      <w:r>
+        <w:t xml:space="preserve"> </w:t>
+      </w:r>
+      <w:proofErr w:type="spellStart"/>
+      <w:r>
+        <w:t>ve</w:t>
+      </w:r>
+      <w:proofErr w:type="spellEnd"/>
+      <w:r>
+        <w:t xml:space="preserve"> boss fight </w:t>
+      </w:r>
+      <w:proofErr w:type="spellStart"/>
+      <w:r>
+        <w:t>olacak</w:t>
+      </w:r>
+      <w:proofErr w:type="spellEnd"/>
+      <w:r>
+        <w:t>.</w:t>
+      </w:r>
+    </w:p>
+    <w:p>
+      <w:r>
+        <w:tab/>
+      </w:r>
+    </w:p>
+    <w:p/>
     <w:sectPr>
       <w:pgSz w:w="12240" w:h="15840"/>
       <w:pgMar w:top="1417" w:right="1417" w:bottom="1417" w:left="1417" w:header="720" w:footer="720" w:gutter="0"/>
@@ -1780,6 +3422,119 @@
     </w:lvl>
   </w:abstractNum>
   <w:abstractNum w:abstractNumId="1" w15:restartNumberingAfterBreak="0">
+    <w:nsid w:val="340613D0"/>
+    <w:multiLevelType w:val="hybridMultilevel"/>
+    <w:tmpl w:val="EF6458F0"/>
+    <w:lvl w:ilvl="0" w:tplc="88B03650">
+      <w:start w:val="100"/>
+      <w:numFmt w:val="bullet"/>
+      <w:lvlText w:val="-"/>
+      <w:lvlJc w:val="left"/>
+      <w:pPr>
+        <w:ind w:left="1080" w:hanging="360"/>
+      </w:pPr>
+      <w:rPr>
+        <w:rFonts w:ascii="Calibri" w:eastAsiaTheme="minorHAnsi" w:hAnsi="Calibri" w:cs="Calibri" w:hint="default"/>
+      </w:rPr>
+    </w:lvl>
+    <w:lvl w:ilvl="1" w:tplc="04090003" w:tentative="1">
+      <w:start w:val="1"/>
+      <w:numFmt w:val="bullet"/>
+      <w:lvlText w:val="o"/>
+      <w:lvlJc w:val="left"/>
+      <w:pPr>
+        <w:ind w:left="1800" w:hanging="360"/>
+      </w:pPr>
+      <w:rPr>
+        <w:rFonts w:ascii="Courier New" w:hAnsi="Courier New" w:cs="Courier New" w:hint="default"/>
+      </w:rPr>
+    </w:lvl>
+    <w:lvl w:ilvl="2" w:tplc="04090005" w:tentative="1">
+      <w:start w:val="1"/>
+      <w:numFmt w:val="bullet"/>
+      <w:lvlText w:val=""/>
+      <w:lvlJc w:val="left"/>
+      <w:pPr>
+        <w:ind w:left="2520" w:hanging="360"/>
+      </w:pPr>
+      <w:rPr>
+        <w:rFonts w:ascii="Wingdings" w:hAnsi="Wingdings" w:hint="default"/>
+      </w:rPr>
+    </w:lvl>
+    <w:lvl w:ilvl="3" w:tplc="04090001" w:tentative="1">
+      <w:start w:val="1"/>
+      <w:numFmt w:val="bullet"/>
+      <w:lvlText w:val=""/>
+      <w:lvlJc w:val="left"/>
+      <w:pPr>
+        <w:ind w:left="3240" w:hanging="360"/>
+      </w:pPr>
+      <w:rPr>
+        <w:rFonts w:ascii="Symbol" w:hAnsi="Symbol" w:hint="default"/>
+      </w:rPr>
+    </w:lvl>
+    <w:lvl w:ilvl="4" w:tplc="04090003" w:tentative="1">
+      <w:start w:val="1"/>
+      <w:numFmt w:val="bullet"/>
+      <w:lvlText w:val="o"/>
+      <w:lvlJc w:val="left"/>
+      <w:pPr>
+        <w:ind w:left="3960" w:hanging="360"/>
+      </w:pPr>
+      <w:rPr>
+        <w:rFonts w:ascii="Courier New" w:hAnsi="Courier New" w:cs="Courier New" w:hint="default"/>
+      </w:rPr>
+    </w:lvl>
+    <w:lvl w:ilvl="5" w:tplc="04090005" w:tentative="1">
+      <w:start w:val="1"/>
+      <w:numFmt w:val="bullet"/>
+      <w:lvlText w:val=""/>
+      <w:lvlJc w:val="left"/>
+      <w:pPr>
+        <w:ind w:left="4680" w:hanging="360"/>
+      </w:pPr>
+      <w:rPr>
+        <w:rFonts w:ascii="Wingdings" w:hAnsi="Wingdings" w:hint="default"/>
+      </w:rPr>
+    </w:lvl>
+    <w:lvl w:ilvl="6" w:tplc="04090001" w:tentative="1">
+      <w:start w:val="1"/>
+      <w:numFmt w:val="bullet"/>
+      <w:lvlText w:val=""/>
+      <w:lvlJc w:val="left"/>
+      <w:pPr>
+        <w:ind w:left="5400" w:hanging="360"/>
+      </w:pPr>
+      <w:rPr>
+        <w:rFonts w:ascii="Symbol" w:hAnsi="Symbol" w:hint="default"/>
+      </w:rPr>
+    </w:lvl>
+    <w:lvl w:ilvl="7" w:tplc="04090003" w:tentative="1">
+      <w:start w:val="1"/>
+      <w:numFmt w:val="bullet"/>
+      <w:lvlText w:val="o"/>
+      <w:lvlJc w:val="left"/>
+      <w:pPr>
+        <w:ind w:left="6120" w:hanging="360"/>
+      </w:pPr>
+      <w:rPr>
+        <w:rFonts w:ascii="Courier New" w:hAnsi="Courier New" w:cs="Courier New" w:hint="default"/>
+      </w:rPr>
+    </w:lvl>
+    <w:lvl w:ilvl="8" w:tplc="04090005" w:tentative="1">
+      <w:start w:val="1"/>
+      <w:numFmt w:val="bullet"/>
+      <w:lvlText w:val=""/>
+      <w:lvlJc w:val="left"/>
+      <w:pPr>
+        <w:ind w:left="6840" w:hanging="360"/>
+      </w:pPr>
+      <w:rPr>
+        <w:rFonts w:ascii="Wingdings" w:hAnsi="Wingdings" w:hint="default"/>
+      </w:rPr>
+    </w:lvl>
+  </w:abstractNum>
+  <w:abstractNum w:abstractNumId="2" w15:restartNumberingAfterBreak="0">
     <w:nsid w:val="4C824988"/>
     <w:multiLevelType w:val="hybridMultilevel"/>
     <w:tmpl w:val="020ABC92"/>
@@ -1868,7 +3623,7 @@
       </w:pPr>
     </w:lvl>
   </w:abstractNum>
-  <w:abstractNum w:abstractNumId="2" w15:restartNumberingAfterBreak="0">
+  <w:abstractNum w:abstractNumId="3" w15:restartNumberingAfterBreak="0">
     <w:nsid w:val="5C421A51"/>
     <w:multiLevelType w:val="hybridMultilevel"/>
     <w:tmpl w:val="F824224E"/>
@@ -1957,7 +3712,7 @@
       </w:pPr>
     </w:lvl>
   </w:abstractNum>
-  <w:abstractNum w:abstractNumId="3" w15:restartNumberingAfterBreak="0">
+  <w:abstractNum w:abstractNumId="4" w15:restartNumberingAfterBreak="0">
     <w:nsid w:val="67D64952"/>
     <w:multiLevelType w:val="hybridMultilevel"/>
     <w:tmpl w:val="2004ACCE"/>
@@ -2070,16 +3825,19 @@
     </w:lvl>
   </w:abstractNum>
   <w:num w:numId="1">
-    <w:abstractNumId w:val="3"/>
+    <w:abstractNumId w:val="4"/>
   </w:num>
   <w:num w:numId="2">
-    <w:abstractNumId w:val="1"/>
+    <w:abstractNumId w:val="2"/>
   </w:num>
   <w:num w:numId="3">
     <w:abstractNumId w:val="0"/>
   </w:num>
   <w:num w:numId="4">
-    <w:abstractNumId w:val="2"/>
+    <w:abstractNumId w:val="3"/>
+  </w:num>
+  <w:num w:numId="5">
+    <w:abstractNumId w:val="1"/>
   </w:num>
 </w:numbering>
 </file>

</xml_diff>

<commit_message>
Minor Update for Storylines
</commit_message>
<xml_diff>
--- a/Documents/Storylines.docx
+++ b/Documents/Storylines.docx
@@ -3,10 +3,24 @@
 <w:document xmlns:wpc="http://schemas.microsoft.com/office/word/2010/wordprocessingCanvas" xmlns:cx="http://schemas.microsoft.com/office/drawing/2014/chartex" xmlns:cx1="http://schemas.microsoft.com/office/drawing/2015/9/8/chartex" xmlns:cx2="http://schemas.microsoft.com/office/drawing/2015/10/21/chartex" xmlns:cx3="http://schemas.microsoft.com/office/drawing/2016/5/9/chartex" xmlns:cx4="http://schemas.microsoft.com/office/drawing/2016/5/10/chartex" xmlns:cx5="http://schemas.microsoft.com/office/drawing/2016/5/11/chartex" xmlns:cx6="http://schemas.microsoft.com/office/drawing/2016/5/12/chartex" xmlns:cx7="http://schemas.microsoft.com/office/drawing/2016/5/13/chartex" xmlns:cx8="http://schemas.microsoft.com/office/drawing/2016/5/14/chartex" xmlns:mc="http://schemas.openxmlformats.org/markup-compatibility/2006" xmlns:aink="http://schemas.microsoft.com/office/drawing/2016/ink" xmlns:am3d="http://schemas.microsoft.com/office/drawing/2017/model3d" xmlns:o="urn:schemas-microsoft-com:office:office" xmlns:r="http://schemas.openxmlformats.org/officeDocument/2006/relationships" xmlns:m="http://schemas.openxmlformats.org/officeDocument/2006/math" xmlns:v="urn:schemas-microsoft-com:vml" xmlns:wp14="http://schemas.microsoft.com/office/word/2010/wordprocessingDrawing" xmlns:wp="http://schemas.openxmlformats.org/drawingml/2006/wordprocessingDrawing" xmlns:w10="urn:schemas-microsoft-com:office:word" xmlns:w="http://schemas.openxmlformats.org/wordprocessingml/2006/main" xmlns:w14="http://schemas.microsoft.com/office/word/2010/wordml" xmlns:w15="http://schemas.microsoft.com/office/word/2012/wordml" xmlns:w16cex="http://schemas.microsoft.com/office/word/2018/wordml/cex" xmlns:w16cid="http://schemas.microsoft.com/office/word/2016/wordml/cid" xmlns:w16="http://schemas.microsoft.com/office/word/2018/wordml" xmlns:w16sdtdh="http://schemas.microsoft.com/office/word/2020/wordml/sdtdatahash" xmlns:w16se="http://schemas.microsoft.com/office/word/2015/wordml/symex" xmlns:wpg="http://schemas.microsoft.com/office/word/2010/wordprocessingGroup" xmlns:wpi="http://schemas.microsoft.com/office/word/2010/wordprocessingInk" xmlns:wne="http://schemas.microsoft.com/office/word/2006/wordml" xmlns:wps="http://schemas.microsoft.com/office/word/2010/wordprocessingShape" mc:Ignorable="w14 w15 w16se w16cid w16 w16cex w16sdtdh wp14">
   <w:body>
     <w:p>
-      <w:r>
+      <w:pPr>
+        <w:rPr>
+          <w:b/>
+          <w:bCs/>
+        </w:rPr>
+      </w:pPr>
+      <w:r>
+        <w:rPr>
+          <w:b/>
+          <w:bCs/>
+        </w:rPr>
         <w:t xml:space="preserve">Illegal </w:t>
       </w:r>
       <w:r>
+        <w:rPr>
+          <w:b/>
+          <w:bCs/>
+        </w:rPr>
         <w:t>Arena</w:t>
       </w:r>
     </w:p>
@@ -385,16 +399,34 @@
     </w:p>
     <w:p/>
     <w:p>
-      <w:proofErr w:type="spellStart"/>
-      <w:r>
+      <w:pPr>
+        <w:rPr>
+          <w:b/>
+          <w:bCs/>
+        </w:rPr>
+      </w:pPr>
+      <w:proofErr w:type="spellStart"/>
+      <w:r>
+        <w:rPr>
+          <w:b/>
+          <w:bCs/>
+        </w:rPr>
         <w:t>Cüce</w:t>
       </w:r>
       <w:proofErr w:type="spellEnd"/>
       <w:r>
+        <w:rPr>
+          <w:b/>
+          <w:bCs/>
+        </w:rPr>
         <w:t xml:space="preserve"> Kan </w:t>
       </w:r>
       <w:proofErr w:type="spellStart"/>
       <w:r>
+        <w:rPr>
+          <w:b/>
+          <w:bCs/>
+        </w:rPr>
         <w:t>Davası</w:t>
       </w:r>
       <w:proofErr w:type="spellEnd"/>
@@ -841,12 +873,26 @@
       </w:r>
     </w:p>
     <w:p>
-      <w:r>
+      <w:pPr>
+        <w:rPr>
+          <w:b/>
+          <w:bCs/>
+        </w:rPr>
+      </w:pPr>
+      <w:r>
+        <w:rPr>
+          <w:b/>
+          <w:bCs/>
+        </w:rPr>
         <w:lastRenderedPageBreak/>
         <w:t xml:space="preserve">Honor </w:t>
       </w:r>
       <w:proofErr w:type="spellStart"/>
       <w:r>
+        <w:rPr>
+          <w:b/>
+          <w:bCs/>
+        </w:rPr>
         <w:t>Purelight</w:t>
       </w:r>
       <w:proofErr w:type="spellEnd"/>
@@ -1492,7 +1538,17 @@
       </w:r>
     </w:p>
     <w:p>
-      <w:r>
+      <w:pPr>
+        <w:rPr>
+          <w:b/>
+          <w:bCs/>
+        </w:rPr>
+      </w:pPr>
+      <w:r>
+        <w:rPr>
+          <w:b/>
+          <w:bCs/>
+        </w:rPr>
         <w:t>Necromancer’s Tower</w:t>
       </w:r>
     </w:p>
@@ -1664,28 +1720,60 @@
     </w:p>
     <w:p/>
     <w:p>
-      <w:proofErr w:type="spellStart"/>
-      <w:r>
+      <w:pPr>
+        <w:rPr>
+          <w:b/>
+          <w:bCs/>
+        </w:rPr>
+      </w:pPr>
+      <w:proofErr w:type="spellStart"/>
+      <w:r>
+        <w:rPr>
+          <w:b/>
+          <w:bCs/>
+        </w:rPr>
         <w:t>Tüccar</w:t>
       </w:r>
       <w:proofErr w:type="spellEnd"/>
       <w:r>
+        <w:rPr>
+          <w:b/>
+          <w:bCs/>
+        </w:rPr>
         <w:t xml:space="preserve"> -&gt; </w:t>
       </w:r>
       <w:proofErr w:type="spellStart"/>
       <w:r>
+        <w:rPr>
+          <w:b/>
+          <w:bCs/>
+        </w:rPr>
         <w:t>İmparator</w:t>
       </w:r>
       <w:proofErr w:type="spellEnd"/>
     </w:p>
     <w:p/>
     <w:p>
-      <w:proofErr w:type="spellStart"/>
-      <w:r>
+      <w:pPr>
+        <w:rPr>
+          <w:b/>
+          <w:bCs/>
+        </w:rPr>
+      </w:pPr>
+      <w:proofErr w:type="spellStart"/>
+      <w:r>
+        <w:rPr>
+          <w:b/>
+          <w:bCs/>
+        </w:rPr>
         <w:t>Pheria</w:t>
       </w:r>
       <w:proofErr w:type="spellEnd"/>
       <w:r>
+        <w:rPr>
+          <w:b/>
+          <w:bCs/>
+        </w:rPr>
         <w:t>: A Miserable Adventure</w:t>
       </w:r>
     </w:p>
@@ -2627,8 +2715,18 @@
     </w:p>
     <w:p/>
     <w:p>
-      <w:proofErr w:type="spellStart"/>
-      <w:r>
+      <w:pPr>
+        <w:rPr>
+          <w:b/>
+          <w:bCs/>
+        </w:rPr>
+      </w:pPr>
+      <w:proofErr w:type="spellStart"/>
+      <w:r>
+        <w:rPr>
+          <w:b/>
+          <w:bCs/>
+        </w:rPr>
         <w:t>Orcistan</w:t>
       </w:r>
       <w:proofErr w:type="spellEnd"/>
@@ -3073,8 +3171,18 @@
     <w:p/>
     <w:p/>
     <w:p>
-      <w:proofErr w:type="spellStart"/>
-      <w:r>
+      <w:pPr>
+        <w:rPr>
+          <w:b/>
+          <w:bCs/>
+        </w:rPr>
+      </w:pPr>
+      <w:proofErr w:type="spellStart"/>
+      <w:r>
+        <w:rPr>
+          <w:b/>
+          <w:bCs/>
+        </w:rPr>
         <w:lastRenderedPageBreak/>
         <w:t>Dawnbringer</w:t>
       </w:r>

</xml_diff>